<commit_message>
more succinct version of annual report text
</commit_message>
<xml_diff>
--- a/TextDocuments/Annual Report NCCASC - soil moisture projections Project - Dec 2024_aes.docx
+++ b/TextDocuments/Annual Report NCCASC - soil moisture projections Project - Dec 2024_aes.docx
@@ -2020,20 +2020,6 @@
           <w:rFonts w:ascii="Georgia" w:eastAsia="Georgia" w:hAnsi="Georgia" w:cs="Georgia"/>
           <w:bCs/>
         </w:rPr>
-        <w:t xml:space="preserve">, including the US Forest Service Forest Inventory and Analysis dataset (FIA), the LANDFIRE reference database, the Bureau of Land Management Assessment, Inventory, and Monitoring dataset (AIM), </w:t>
-      </w:r>
-      <w:r>
-        <w:rPr>
-          <w:rFonts w:ascii="Georgia" w:eastAsia="Georgia" w:hAnsi="Georgia" w:cs="Georgia"/>
-          <w:bCs/>
-        </w:rPr>
-        <w:t>and the Rangeland Analysis Platform (RAP)</w:t>
-      </w:r>
-      <w:r>
-        <w:rPr>
-          <w:rFonts w:ascii="Georgia" w:eastAsia="Georgia" w:hAnsi="Georgia" w:cs="Georgia"/>
-          <w:bCs/>
-        </w:rPr>
         <w:t xml:space="preserve">. </w:t>
       </w:r>
       <w:r>
@@ -2041,28 +2027,7 @@
           <w:rFonts w:ascii="Georgia" w:eastAsia="Georgia" w:hAnsi="Georgia" w:cs="Georgia"/>
           <w:bCs/>
         </w:rPr>
-        <w:t>Functional composition</w:t>
-      </w:r>
-      <w:r>
-        <w:rPr>
-          <w:rFonts w:ascii="Georgia" w:eastAsia="Georgia" w:hAnsi="Georgia" w:cs="Georgia"/>
-          <w:bCs/>
-        </w:rPr>
-        <w:t xml:space="preserve"> is indicated by the absolute percent cover of</w:t>
-      </w:r>
-      <w:r>
-        <w:rPr>
-          <w:rFonts w:ascii="Georgia" w:eastAsia="Georgia" w:hAnsi="Georgia" w:cs="Georgia"/>
-          <w:bCs/>
-        </w:rPr>
-        <w:t xml:space="preserve"> </w:t>
-      </w:r>
-      <w:r>
-        <w:rPr>
-          <w:rFonts w:ascii="Georgia" w:eastAsia="Georgia" w:hAnsi="Georgia" w:cs="Georgia"/>
-          <w:bCs/>
-        </w:rPr>
-        <w:t xml:space="preserve">needle-leaved trees, broad-leaved trees, C3 grasses, C4 grasses, forbs, shrubs, CAM-photosynthesizing species, and bare ground. The </w:t>
+        <w:t xml:space="preserve">The </w:t>
       </w:r>
       <w:r>
         <w:rPr>
@@ -2090,7 +2055,7 @@
           <w:rFonts w:ascii="Georgia" w:eastAsia="Georgia" w:hAnsi="Georgia" w:cs="Georgia"/>
           <w:bCs/>
         </w:rPr>
-        <w:t xml:space="preserve"> These data come from FIA and RAP. We are also in the process of </w:t>
+        <w:t xml:space="preserve"> We are also in the process of </w:t>
       </w:r>
       <w:r>
         <w:rPr>
@@ -2223,7 +2188,70 @@
           <w:rFonts w:ascii="Georgia" w:eastAsia="Georgia" w:hAnsi="Georgia" w:cs="Georgia"/>
           <w:bCs/>
         </w:rPr>
-        <w:t xml:space="preserve"> first determines organic matter properties for the soil layers assuming fibric peat characteristics at the soil surface and characteristics of sapric peat at a user-specified depth. Then, bulk soil parameters of the soil water retention curve are estimated as linear combinations of properties for the mineral soil component and of properties for the organic matter soil component using the proportion of organic matter in the bulk soil as weights. The bulk soil saturated hydraulic conductivity </w:t>
+        <w:t xml:space="preserve"> first determines organic matter properties for the soil layers assuming fibric peat characteristics at the soil surface and characteristics of sapric peat at a user-specified depth. Then, bulk soil parameters of the soil water retention curve are estimated as linear combinations of properties for the mineral soil component and of properties for the organic matter soil component using the proportion of organic matter in the bulk soil as weights. The bulk soil saturated hydraulic conductivity parameter accounts for flow pathways through organic matter above a threshold and assumes conductivities through mineral and organic components in series outside of those pathways.</w:t>
+      </w:r>
+    </w:p>
+    <w:p>
+      <w:pPr>
+        <w:spacing w:before="240" w:after="240"/>
+        <w:jc w:val="both"/>
+        <w:rPr>
+          <w:rFonts w:ascii="Georgia" w:eastAsia="Georgia" w:hAnsi="Georgia" w:cs="Georgia"/>
+          <w:bCs/>
+        </w:rPr>
+      </w:pPr>
+      <w:r>
+        <w:rPr>
+          <w:rFonts w:ascii="Georgia" w:eastAsia="Georgia" w:hAnsi="Georgia" w:cs="Georgia"/>
+          <w:bCs/>
+        </w:rPr>
+        <w:t>We implemented the capabilities of the simulation program (</w:t>
+      </w:r>
+      <w:proofErr w:type="spellStart"/>
+      <w:r>
+        <w:rPr>
+          <w:rFonts w:ascii="Georgia" w:eastAsia="Georgia" w:hAnsi="Georgia" w:cs="Georgia"/>
+          <w:bCs/>
+        </w:rPr>
+        <w:t>i</w:t>
+      </w:r>
+      <w:proofErr w:type="spellEnd"/>
+      <w:r>
+        <w:rPr>
+          <w:rFonts w:ascii="Georgia" w:eastAsia="Georgia" w:hAnsi="Georgia" w:cs="Georgia"/>
+          <w:bCs/>
+        </w:rPr>
+        <w:t xml:space="preserve">) to represent a large set of simulations (e.g., a MACA-based </w:t>
+      </w:r>
+      <w:r>
+        <w:rPr>
+          <w:rFonts w:ascii="Georgia" w:eastAsia="Georgia" w:hAnsi="Georgia" w:cs="Georgia"/>
+          <w:bCs/>
+        </w:rPr>
+        <w:t>grid</w:t>
+      </w:r>
+      <w:r>
+        <w:rPr>
+          <w:rFonts w:ascii="Georgia" w:eastAsia="Georgia" w:hAnsi="Georgia" w:cs="Georgia"/>
+          <w:bCs/>
+        </w:rPr>
+        <w:t xml:space="preserve"> across CONUS), (ii) to produce output as </w:t>
+      </w:r>
+      <w:proofErr w:type="spellStart"/>
+      <w:r>
+        <w:rPr>
+          <w:rFonts w:ascii="Georgia" w:eastAsia="Georgia" w:hAnsi="Georgia" w:cs="Georgia"/>
+          <w:bCs/>
+        </w:rPr>
+        <w:t>netCDFs</w:t>
+      </w:r>
+      <w:proofErr w:type="spellEnd"/>
+      <w:r>
+        <w:rPr>
+          <w:rFonts w:ascii="Georgia" w:eastAsia="Georgia" w:hAnsi="Georgia" w:cs="Georgia"/>
+          <w:bCs/>
+        </w:rPr>
+        <w:t xml:space="preserve"> following </w:t>
       </w:r>
       <w:r>
         <w:rPr>
@@ -2231,70 +2259,7 @@
           <w:bCs/>
         </w:rPr>
         <w:lastRenderedPageBreak/>
-        <w:t>parameter accounts for flow pathways through organic matter above a threshold and assumes conductivities through mineral and organic components in series outside of those pathways.</w:t>
-      </w:r>
-    </w:p>
-    <w:p>
-      <w:pPr>
-        <w:spacing w:before="240" w:after="240"/>
-        <w:jc w:val="both"/>
-        <w:rPr>
-          <w:rFonts w:ascii="Georgia" w:eastAsia="Georgia" w:hAnsi="Georgia" w:cs="Georgia"/>
-          <w:bCs/>
-        </w:rPr>
-      </w:pPr>
-      <w:r>
-        <w:rPr>
-          <w:rFonts w:ascii="Georgia" w:eastAsia="Georgia" w:hAnsi="Georgia" w:cs="Georgia"/>
-          <w:bCs/>
-        </w:rPr>
-        <w:t>We implemented the capabilities of the simulation program (</w:t>
-      </w:r>
-      <w:proofErr w:type="spellStart"/>
-      <w:r>
-        <w:rPr>
-          <w:rFonts w:ascii="Georgia" w:eastAsia="Georgia" w:hAnsi="Georgia" w:cs="Georgia"/>
-          <w:bCs/>
-        </w:rPr>
-        <w:t>i</w:t>
-      </w:r>
-      <w:proofErr w:type="spellEnd"/>
-      <w:r>
-        <w:rPr>
-          <w:rFonts w:ascii="Georgia" w:eastAsia="Georgia" w:hAnsi="Georgia" w:cs="Georgia"/>
-          <w:bCs/>
-        </w:rPr>
-        <w:t xml:space="preserve">) to represent a large set of simulations (e.g., a MACA-based </w:t>
-      </w:r>
-      <w:r>
-        <w:rPr>
-          <w:rFonts w:ascii="Georgia" w:eastAsia="Georgia" w:hAnsi="Georgia" w:cs="Georgia"/>
-          <w:bCs/>
-        </w:rPr>
-        <w:t>grid</w:t>
-      </w:r>
-      <w:r>
-        <w:rPr>
-          <w:rFonts w:ascii="Georgia" w:eastAsia="Georgia" w:hAnsi="Georgia" w:cs="Georgia"/>
-          <w:bCs/>
-        </w:rPr>
-        <w:t xml:space="preserve"> across CONUS), (ii) to produce output as </w:t>
-      </w:r>
-      <w:proofErr w:type="spellStart"/>
-      <w:r>
-        <w:rPr>
-          <w:rFonts w:ascii="Georgia" w:eastAsia="Georgia" w:hAnsi="Georgia" w:cs="Georgia"/>
-          <w:bCs/>
-        </w:rPr>
-        <w:t>netCDFs</w:t>
-      </w:r>
-      <w:proofErr w:type="spellEnd"/>
-      <w:r>
-        <w:rPr>
-          <w:rFonts w:ascii="Georgia" w:eastAsia="Georgia" w:hAnsi="Georgia" w:cs="Georgia"/>
-          <w:bCs/>
-        </w:rPr>
-        <w:t xml:space="preserve"> following the CF conventions using the </w:t>
+        <w:t xml:space="preserve">the CF conventions using the </w:t>
       </w:r>
       <w:proofErr w:type="spellStart"/>
       <w:r>

</xml_diff>